<commit_message>
add anotation, rez and some text
</commit_message>
<xml_diff>
--- a/Для диплома/Рецензия Максимова.docx
+++ b/Для диплома/Рецензия Максимова.docx
@@ -324,7 +324,7 @@
           <w:sz w:val="24"/>
           <w:szCs w:val="24"/>
         </w:rPr>
-        <w:t>80</w:t>
+        <w:t>90</w:t>
       </w:r>
       <w:r>
         <w:rPr>
@@ -334,6 +334,299 @@
           <w:szCs w:val="24"/>
         </w:rPr>
         <w:t xml:space="preserve"> </w:t>
+      </w:r>
+    </w:p>
+    <w:p>
+      <w:pPr>
+        <w:spacing w:after="0"/>
+        <w:ind w:firstLine="567"/>
+        <w:jc w:val="both"/>
+        <w:rPr>
+          <w:rFonts w:ascii="Times New Roman" w:hAnsi="Times New Roman"/>
+          <w:bCs/>
+          <w:sz w:val="24"/>
+          <w:szCs w:val="24"/>
+        </w:rPr>
+      </w:pPr>
+      <w:r>
+        <w:rPr>
+          <w:rFonts w:ascii="Times New Roman" w:hAnsi="Times New Roman"/>
+          <w:bCs/>
+          <w:sz w:val="24"/>
+          <w:szCs w:val="24"/>
+        </w:rPr>
+        <w:t>Выпускная квалификационная работа</w:t>
+      </w:r>
+      <w:r>
+        <w:rPr>
+          <w:rFonts w:ascii="Times New Roman" w:hAnsi="Times New Roman"/>
+          <w:bCs/>
+          <w:color w:val="000000" w:themeColor="text1"/>
+          <w:sz w:val="24"/>
+          <w:szCs w:val="24"/>
+        </w:rPr>
+        <w:t xml:space="preserve"> Шкабатур Д.Г</w:t>
+      </w:r>
+      <w:r>
+        <w:rPr>
+          <w:rFonts w:ascii="Times New Roman" w:hAnsi="Times New Roman"/>
+          <w:bCs/>
+          <w:sz w:val="24"/>
+          <w:szCs w:val="24"/>
+        </w:rPr>
+        <w:t xml:space="preserve">. </w:t>
+      </w:r>
+      <w:r>
+        <w:rPr>
+          <w:rFonts w:ascii="Times New Roman" w:hAnsi="Times New Roman"/>
+          <w:bCs/>
+          <w:sz w:val="24"/>
+          <w:szCs w:val="24"/>
+        </w:rPr>
+        <w:t>посвящена актуальной теме</w:t>
+      </w:r>
+      <w:r>
+        <w:rPr>
+          <w:rFonts w:ascii="Times New Roman" w:hAnsi="Times New Roman"/>
+          <w:bCs/>
+          <w:sz w:val="24"/>
+          <w:szCs w:val="24"/>
+        </w:rPr>
+        <w:t>, касающейся</w:t>
+      </w:r>
+      <w:r>
+        <w:rPr>
+          <w:rFonts w:ascii="Times New Roman" w:hAnsi="Times New Roman"/>
+          <w:bCs/>
+          <w:sz w:val="24"/>
+          <w:szCs w:val="24"/>
+        </w:rPr>
+        <w:t xml:space="preserve"> разработки информационной системы </w:t>
+      </w:r>
+      <w:r>
+        <w:rPr>
+          <w:rFonts w:ascii="Times New Roman" w:hAnsi="Times New Roman"/>
+          <w:bCs/>
+          <w:sz w:val="24"/>
+          <w:szCs w:val="24"/>
+        </w:rPr>
+        <w:t>анализа и мониторинга локальной вычислительной сети</w:t>
+      </w:r>
+      <w:r>
+        <w:rPr>
+          <w:rFonts w:ascii="Times New Roman" w:hAnsi="Times New Roman"/>
+          <w:bCs/>
+          <w:sz w:val="24"/>
+          <w:szCs w:val="24"/>
+        </w:rPr>
+        <w:t xml:space="preserve">, направленной на </w:t>
+      </w:r>
+      <w:r>
+        <w:rPr>
+          <w:rFonts w:ascii="Times New Roman" w:hAnsi="Times New Roman"/>
+          <w:bCs/>
+          <w:sz w:val="24"/>
+          <w:szCs w:val="24"/>
+        </w:rPr>
+        <w:t>повышение качества администрирования локальной вычислительной сети и ускоренному обнаружению неисправностей сетевого оборудования за счет мониторинга в реальном времени.</w:t>
+      </w:r>
+    </w:p>
+    <w:p>
+      <w:pPr>
+        <w:spacing w:after="0"/>
+        <w:ind w:firstLine="567"/>
+        <w:jc w:val="both"/>
+        <w:rPr>
+          <w:rFonts w:ascii="Times New Roman" w:hAnsi="Times New Roman"/>
+          <w:bCs/>
+          <w:sz w:val="24"/>
+          <w:szCs w:val="24"/>
+        </w:rPr>
+      </w:pPr>
+      <w:r>
+        <w:rPr>
+          <w:rFonts w:ascii="Times New Roman" w:hAnsi="Times New Roman"/>
+          <w:bCs/>
+          <w:sz w:val="24"/>
+          <w:szCs w:val="24"/>
+        </w:rPr>
+        <w:t xml:space="preserve">Во введении рассмотрена актуальность исследования, определены цели и задачи. В первом разделе </w:t>
+      </w:r>
+      <w:r>
+        <w:rPr>
+          <w:rFonts w:ascii="Times New Roman" w:hAnsi="Times New Roman"/>
+          <w:bCs/>
+          <w:sz w:val="24"/>
+          <w:szCs w:val="24"/>
+        </w:rPr>
+        <w:t>проведено исследование технологий мониторинга локальных вычислительных сетей.</w:t>
+      </w:r>
+      <w:r>
+        <w:rPr>
+          <w:rFonts w:ascii="Times New Roman" w:hAnsi="Times New Roman"/>
+          <w:bCs/>
+          <w:sz w:val="24"/>
+          <w:szCs w:val="24"/>
+        </w:rPr>
+        <w:t xml:space="preserve"> Во втором разделе </w:t>
+      </w:r>
+      <w:r>
+        <w:rPr>
+          <w:rFonts w:ascii="Times New Roman" w:hAnsi="Times New Roman"/>
+          <w:bCs/>
+          <w:sz w:val="24"/>
+          <w:szCs w:val="24"/>
+        </w:rPr>
+        <w:t>проа</w:t>
+      </w:r>
+      <w:r>
+        <w:rPr>
+          <w:rFonts w:ascii="Times New Roman" w:hAnsi="Times New Roman"/>
+          <w:bCs/>
+          <w:sz w:val="24"/>
+          <w:szCs w:val="24"/>
+        </w:rPr>
+        <w:t>нализ</w:t>
+      </w:r>
+      <w:r>
+        <w:rPr>
+          <w:rFonts w:ascii="Times New Roman" w:hAnsi="Times New Roman"/>
+          <w:bCs/>
+          <w:sz w:val="24"/>
+          <w:szCs w:val="24"/>
+        </w:rPr>
+        <w:t>ированы</w:t>
+      </w:r>
+      <w:r>
+        <w:rPr>
+          <w:rFonts w:ascii="Times New Roman" w:hAnsi="Times New Roman"/>
+          <w:bCs/>
+          <w:sz w:val="24"/>
+          <w:szCs w:val="24"/>
+        </w:rPr>
+        <w:t xml:space="preserve"> </w:t>
+      </w:r>
+      <w:r>
+        <w:rPr>
+          <w:rFonts w:ascii="Times New Roman" w:hAnsi="Times New Roman"/>
+          <w:bCs/>
+          <w:sz w:val="24"/>
+          <w:szCs w:val="24"/>
+        </w:rPr>
+        <w:t>методы и средства построения современных компьютерных сетей на примере локальной вычислительной сети ФГБОУ «МДЦ «Артек».</w:t>
+      </w:r>
+      <w:r>
+        <w:rPr>
+          <w:rFonts w:ascii="Times New Roman" w:eastAsiaTheme="minorHAnsi" w:hAnsi="Times New Roman"/>
+          <w:bCs/>
+          <w:color w:val="000000"/>
+          <w:sz w:val="24"/>
+          <w:szCs w:val="24"/>
+        </w:rPr>
+        <w:t xml:space="preserve"> </w:t>
+      </w:r>
+      <w:r>
+        <w:rPr>
+          <w:rFonts w:ascii="Times New Roman" w:hAnsi="Times New Roman"/>
+          <w:bCs/>
+          <w:sz w:val="24"/>
+          <w:szCs w:val="24"/>
+        </w:rPr>
+        <w:t>В третьем разделе разработан</w:t>
+      </w:r>
+      <w:r>
+        <w:rPr>
+          <w:rFonts w:ascii="Times New Roman" w:hAnsi="Times New Roman"/>
+          <w:bCs/>
+          <w:sz w:val="24"/>
+          <w:szCs w:val="24"/>
+        </w:rPr>
+        <w:t>ы</w:t>
+      </w:r>
+      <w:r>
+        <w:rPr>
+          <w:rFonts w:ascii="Times New Roman" w:hAnsi="Times New Roman"/>
+          <w:bCs/>
+          <w:sz w:val="24"/>
+          <w:szCs w:val="24"/>
+        </w:rPr>
+        <w:t xml:space="preserve"> </w:t>
+      </w:r>
+      <w:r>
+        <w:rPr>
+          <w:rFonts w:ascii="Times New Roman" w:hAnsi="Times New Roman"/>
+          <w:bCs/>
+          <w:sz w:val="24"/>
+          <w:szCs w:val="24"/>
+        </w:rPr>
+        <w:t>функциональные модули информационной системы</w:t>
+      </w:r>
+      <w:r>
+        <w:rPr>
+          <w:rFonts w:ascii="Times New Roman" w:hAnsi="Times New Roman"/>
+          <w:bCs/>
+          <w:sz w:val="24"/>
+          <w:szCs w:val="24"/>
+        </w:rPr>
+        <w:t xml:space="preserve"> мониторинга</w:t>
+      </w:r>
+      <w:r>
+        <w:rPr>
+          <w:rFonts w:ascii="Times New Roman" w:hAnsi="Times New Roman"/>
+          <w:bCs/>
+          <w:sz w:val="24"/>
+          <w:szCs w:val="24"/>
+        </w:rPr>
+        <w:t xml:space="preserve">, разработан </w:t>
+      </w:r>
+      <w:r>
+        <w:rPr>
+          <w:rFonts w:ascii="Times New Roman" w:hAnsi="Times New Roman"/>
+          <w:bCs/>
+          <w:sz w:val="24"/>
+          <w:szCs w:val="24"/>
+        </w:rPr>
+        <w:t xml:space="preserve">графический </w:t>
+      </w:r>
+      <w:r>
+        <w:rPr>
+          <w:rFonts w:ascii="Times New Roman" w:hAnsi="Times New Roman"/>
+          <w:bCs/>
+          <w:sz w:val="24"/>
+          <w:szCs w:val="24"/>
+        </w:rPr>
+        <w:t xml:space="preserve">интерфейс </w:t>
+      </w:r>
+      <w:r>
+        <w:rPr>
+          <w:rFonts w:ascii="Times New Roman" w:hAnsi="Times New Roman"/>
+          <w:bCs/>
+          <w:sz w:val="24"/>
+          <w:szCs w:val="24"/>
+        </w:rPr>
+        <w:t xml:space="preserve">и серверная часть системы мониторинга. </w:t>
+      </w:r>
+    </w:p>
+    <w:p>
+      <w:pPr>
+        <w:spacing w:after="0"/>
+        <w:ind w:firstLine="567"/>
+        <w:jc w:val="both"/>
+        <w:rPr>
+          <w:rFonts w:ascii="Times New Roman" w:hAnsi="Times New Roman"/>
+          <w:bCs/>
+          <w:sz w:val="24"/>
+          <w:szCs w:val="24"/>
+        </w:rPr>
+      </w:pPr>
+      <w:r>
+        <w:rPr>
+          <w:rFonts w:ascii="Times New Roman" w:hAnsi="Times New Roman"/>
+          <w:bCs/>
+          <w:sz w:val="24"/>
+          <w:szCs w:val="24"/>
+        </w:rPr>
+        <w:t>Качество выполнения графической и текстовой части выпускной квалификационной работы соответствует требованиям, предъявляемым к ВКР, грамотность изложения на высоком уровне. Оформление выпускной квалификационной работы соответствует требованиям ФГОС, предъявляемым к ВКР.</w:t>
       </w:r>
     </w:p>
     <w:p>
@@ -349,91 +642,43 @@
           <w:sz w:val="24"/>
           <w:szCs w:val="24"/>
         </w:rPr>
-        <w:t>Выпускная квалификационная работа</w:t>
-      </w:r>
-      <w:r>
-        <w:rPr>
-          <w:rFonts w:ascii="Times New Roman" w:hAnsi="Times New Roman"/>
-          <w:bCs/>
-          <w:color w:val="000000" w:themeColor="text1"/>
-          <w:sz w:val="24"/>
-          <w:szCs w:val="24"/>
-        </w:rPr>
-        <w:t xml:space="preserve"> Шкабатур Д.Г</w:t>
-      </w:r>
-      <w:r>
-        <w:rPr>
-          <w:rFonts w:ascii="Times New Roman" w:hAnsi="Times New Roman"/>
-          <w:bCs/>
-          <w:sz w:val="24"/>
-          <w:szCs w:val="24"/>
-        </w:rPr>
-        <w:t xml:space="preserve">. </w:t>
-      </w:r>
-      <w:r>
-        <w:rPr>
-          <w:rFonts w:ascii="Times New Roman" w:hAnsi="Times New Roman"/>
-          <w:bCs/>
-          <w:sz w:val="24"/>
-          <w:szCs w:val="24"/>
-        </w:rPr>
-        <w:t>посвящена актуальной теме</w:t>
-      </w:r>
-      <w:r>
-        <w:rPr>
-          <w:rFonts w:ascii="Times New Roman" w:hAnsi="Times New Roman"/>
-          <w:bCs/>
-          <w:sz w:val="24"/>
-          <w:szCs w:val="24"/>
-        </w:rPr>
-        <w:t>, касающейся</w:t>
-      </w:r>
-      <w:r>
-        <w:rPr>
-          <w:rFonts w:ascii="Times New Roman" w:hAnsi="Times New Roman"/>
-          <w:bCs/>
-          <w:sz w:val="24"/>
-          <w:szCs w:val="24"/>
-        </w:rPr>
-        <w:t xml:space="preserve"> разработки информационной системы </w:t>
-      </w:r>
-      <w:r>
-        <w:rPr>
-          <w:rFonts w:ascii="Times New Roman" w:hAnsi="Times New Roman"/>
-          <w:bCs/>
-          <w:sz w:val="24"/>
-          <w:szCs w:val="24"/>
-        </w:rPr>
-        <w:t>анализа и мониторинга локальной вычислительной сети</w:t>
-      </w:r>
-      <w:bookmarkStart w:id="0" w:name="_GoBack"/>
-      <w:bookmarkEnd w:id="0"/>
-      <w:r>
-        <w:rPr>
-          <w:rFonts w:ascii="Times New Roman" w:hAnsi="Times New Roman"/>
-          <w:bCs/>
-          <w:sz w:val="24"/>
-          <w:szCs w:val="24"/>
-        </w:rPr>
-        <w:t xml:space="preserve">, направленной на автоматизацию функций </w:t>
-      </w:r>
-      <w:r>
-        <w:rPr>
-          <w:rFonts w:ascii="Times New Roman" w:hAnsi="Times New Roman"/>
-          <w:bCs/>
-          <w:sz w:val="24"/>
-          <w:szCs w:val="24"/>
-        </w:rPr>
-        <w:t>ввода информации в базу данных курьерской службы из базы данных магазина, что значительно уменьшает риск появления ошибок, связанных с человеческим фактором</w:t>
-      </w:r>
-      <w:r>
-        <w:rPr>
-          <w:rFonts w:ascii="Times New Roman" w:hAnsi="Times New Roman"/>
-          <w:bCs/>
-          <w:sz w:val="24"/>
-          <w:szCs w:val="24"/>
-        </w:rPr>
-        <w:t>.</w:t>
+        <w:t xml:space="preserve">Положительной стороной данной ВКР является проектирование и разработка информационной </w:t>
+      </w:r>
+      <w:r>
+        <w:rPr>
+          <w:rFonts w:ascii="Times New Roman" w:hAnsi="Times New Roman"/>
+          <w:bCs/>
+          <w:sz w:val="24"/>
+          <w:szCs w:val="24"/>
+        </w:rPr>
+        <w:t xml:space="preserve">системы </w:t>
+      </w:r>
+      <w:r>
+        <w:rPr>
+          <w:rFonts w:ascii="Times New Roman" w:hAnsi="Times New Roman"/>
+          <w:bCs/>
+          <w:sz w:val="24"/>
+          <w:szCs w:val="24"/>
+        </w:rPr>
+        <w:t xml:space="preserve">управления </w:t>
+      </w:r>
+      <w:r>
+        <w:rPr>
+          <w:rFonts w:ascii="Times New Roman" w:hAnsi="Times New Roman"/>
+          <w:bCs/>
+          <w:sz w:val="24"/>
+          <w:szCs w:val="24"/>
+        </w:rPr>
+        <w:t>процессами на портале курьерской службы</w:t>
+      </w:r>
+      <w:r>
+        <w:rPr>
+          <w:rFonts w:ascii="Times New Roman" w:hAnsi="Times New Roman"/>
+          <w:bCs/>
+          <w:sz w:val="24"/>
+          <w:szCs w:val="24"/>
+        </w:rPr>
+        <w:t>, а также подробное описание процесса проектирования.</w:t>
       </w:r>
     </w:p>
     <w:p>
@@ -449,435 +694,81 @@
           <w:sz w:val="24"/>
           <w:szCs w:val="24"/>
         </w:rPr>
-        <w:t xml:space="preserve">Во введении рассмотрена актуальность исследования, определены цели и задачи. В первом разделе исследована структура </w:t>
-      </w:r>
-      <w:r>
-        <w:rPr>
-          <w:rFonts w:ascii="Times New Roman" w:hAnsi="Times New Roman"/>
-          <w:bCs/>
-          <w:sz w:val="24"/>
-          <w:szCs w:val="24"/>
-        </w:rPr>
-        <w:t>предприятия курьерской службы</w:t>
-      </w:r>
-      <w:r>
-        <w:rPr>
-          <w:rFonts w:ascii="Times New Roman" w:hAnsi="Times New Roman"/>
-          <w:bCs/>
-          <w:sz w:val="24"/>
-          <w:szCs w:val="24"/>
-        </w:rPr>
-        <w:t>,</w:t>
-      </w:r>
-      <w:r>
-        <w:rPr>
-          <w:rFonts w:ascii="Times New Roman" w:hAnsi="Times New Roman"/>
-          <w:bCs/>
-          <w:sz w:val="24"/>
-          <w:szCs w:val="24"/>
-        </w:rPr>
-        <w:t xml:space="preserve"> </w:t>
-      </w:r>
-      <w:r>
-        <w:rPr>
-          <w:rFonts w:ascii="Times New Roman" w:hAnsi="Times New Roman"/>
-          <w:bCs/>
-          <w:sz w:val="24"/>
-          <w:szCs w:val="24"/>
-        </w:rPr>
-        <w:t>ф</w:t>
-      </w:r>
-      <w:r>
-        <w:rPr>
-          <w:rFonts w:ascii="Times New Roman" w:hAnsi="Times New Roman"/>
-          <w:bCs/>
-          <w:sz w:val="24"/>
-          <w:szCs w:val="24"/>
-        </w:rPr>
-        <w:t>ункциональные обязанности работников</w:t>
-      </w:r>
-      <w:r>
-        <w:rPr>
-          <w:rFonts w:ascii="Times New Roman" w:hAnsi="Times New Roman"/>
-          <w:bCs/>
-          <w:sz w:val="24"/>
-          <w:szCs w:val="24"/>
-        </w:rPr>
-        <w:t>, проведен</w:t>
-      </w:r>
-      <w:r>
-        <w:rPr>
-          <w:rFonts w:ascii="Times New Roman" w:hAnsi="Times New Roman"/>
-          <w:bCs/>
-          <w:sz w:val="24"/>
-          <w:szCs w:val="24"/>
-        </w:rPr>
-        <w:t xml:space="preserve"> </w:t>
-      </w:r>
-      <w:r>
-        <w:rPr>
-          <w:rFonts w:ascii="Times New Roman" w:hAnsi="Times New Roman"/>
-          <w:bCs/>
-          <w:sz w:val="24"/>
-          <w:szCs w:val="24"/>
-        </w:rPr>
-        <w:t>а</w:t>
-      </w:r>
-      <w:r>
-        <w:rPr>
-          <w:rFonts w:ascii="Times New Roman" w:hAnsi="Times New Roman"/>
-          <w:bCs/>
-          <w:sz w:val="24"/>
-          <w:szCs w:val="24"/>
-        </w:rPr>
-        <w:t>нализ имеющихся информационных систем для почтовых отправлений</w:t>
-      </w:r>
-      <w:r>
-        <w:rPr>
-          <w:rFonts w:ascii="Times New Roman" w:hAnsi="Times New Roman"/>
-          <w:bCs/>
-          <w:sz w:val="24"/>
-          <w:szCs w:val="24"/>
-        </w:rPr>
-        <w:t xml:space="preserve">. Во втором разделе </w:t>
-      </w:r>
-      <w:r>
-        <w:rPr>
-          <w:rFonts w:ascii="Times New Roman" w:hAnsi="Times New Roman"/>
-          <w:bCs/>
-          <w:sz w:val="24"/>
-          <w:szCs w:val="24"/>
-        </w:rPr>
-        <w:t>проа</w:t>
-      </w:r>
-      <w:r>
-        <w:rPr>
-          <w:rFonts w:ascii="Times New Roman" w:hAnsi="Times New Roman"/>
-          <w:bCs/>
-          <w:sz w:val="24"/>
-          <w:szCs w:val="24"/>
-        </w:rPr>
-        <w:t>нализ</w:t>
-      </w:r>
-      <w:r>
-        <w:rPr>
-          <w:rFonts w:ascii="Times New Roman" w:hAnsi="Times New Roman"/>
-          <w:bCs/>
-          <w:sz w:val="24"/>
-          <w:szCs w:val="24"/>
-        </w:rPr>
-        <w:t>ированы</w:t>
-      </w:r>
-      <w:r>
-        <w:rPr>
-          <w:rFonts w:ascii="Times New Roman" w:hAnsi="Times New Roman"/>
-          <w:bCs/>
-          <w:sz w:val="24"/>
-          <w:szCs w:val="24"/>
-        </w:rPr>
-        <w:t xml:space="preserve"> имеющи</w:t>
-      </w:r>
-      <w:r>
-        <w:rPr>
-          <w:rFonts w:ascii="Times New Roman" w:hAnsi="Times New Roman"/>
-          <w:bCs/>
-          <w:sz w:val="24"/>
-          <w:szCs w:val="24"/>
-        </w:rPr>
-        <w:t>е</w:t>
-      </w:r>
-      <w:r>
-        <w:rPr>
-          <w:rFonts w:ascii="Times New Roman" w:hAnsi="Times New Roman"/>
-          <w:bCs/>
-          <w:sz w:val="24"/>
-          <w:szCs w:val="24"/>
-        </w:rPr>
-        <w:t>ся требовани</w:t>
-      </w:r>
-      <w:r>
-        <w:rPr>
-          <w:rFonts w:ascii="Times New Roman" w:hAnsi="Times New Roman"/>
-          <w:bCs/>
-          <w:sz w:val="24"/>
-          <w:szCs w:val="24"/>
-        </w:rPr>
-        <w:t>я</w:t>
-      </w:r>
-      <w:r>
-        <w:rPr>
-          <w:rFonts w:ascii="Times New Roman" w:hAnsi="Times New Roman"/>
-          <w:bCs/>
-          <w:sz w:val="24"/>
-          <w:szCs w:val="24"/>
-        </w:rPr>
-        <w:t xml:space="preserve"> </w:t>
-      </w:r>
-      <w:r>
-        <w:rPr>
-          <w:rFonts w:ascii="Times New Roman" w:hAnsi="Times New Roman"/>
-          <w:bCs/>
-          <w:sz w:val="24"/>
-          <w:szCs w:val="24"/>
-        </w:rPr>
-        <w:t xml:space="preserve">и </w:t>
-      </w:r>
-      <w:r>
-        <w:rPr>
-          <w:rFonts w:ascii="Times New Roman" w:hAnsi="Times New Roman"/>
-          <w:bCs/>
-          <w:sz w:val="24"/>
-          <w:szCs w:val="24"/>
-        </w:rPr>
-        <w:t>программны</w:t>
-      </w:r>
-      <w:r>
-        <w:rPr>
-          <w:rFonts w:ascii="Times New Roman" w:hAnsi="Times New Roman"/>
-          <w:bCs/>
-          <w:sz w:val="24"/>
-          <w:szCs w:val="24"/>
-        </w:rPr>
-        <w:t>е</w:t>
-      </w:r>
-      <w:r>
-        <w:rPr>
-          <w:rFonts w:ascii="Times New Roman" w:hAnsi="Times New Roman"/>
-          <w:bCs/>
-          <w:sz w:val="24"/>
-          <w:szCs w:val="24"/>
-        </w:rPr>
-        <w:t xml:space="preserve"> средств</w:t>
-      </w:r>
-      <w:r>
-        <w:rPr>
-          <w:rFonts w:ascii="Times New Roman" w:hAnsi="Times New Roman"/>
-          <w:bCs/>
-          <w:sz w:val="24"/>
-          <w:szCs w:val="24"/>
-        </w:rPr>
-        <w:t>а</w:t>
-      </w:r>
-      <w:r>
-        <w:rPr>
-          <w:rFonts w:ascii="Times New Roman" w:hAnsi="Times New Roman"/>
-          <w:bCs/>
-          <w:sz w:val="24"/>
-          <w:szCs w:val="24"/>
-        </w:rPr>
-        <w:t xml:space="preserve"> для проектирования информационной системы</w:t>
-      </w:r>
-      <w:r>
-        <w:rPr>
-          <w:rFonts w:ascii="Times New Roman" w:hAnsi="Times New Roman"/>
-          <w:bCs/>
-          <w:sz w:val="24"/>
-          <w:szCs w:val="24"/>
-        </w:rPr>
-        <w:t>, а также выполнено</w:t>
-      </w:r>
-      <w:r>
-        <w:rPr>
-          <w:rFonts w:ascii="Times New Roman" w:hAnsi="Times New Roman"/>
-          <w:bCs/>
-          <w:sz w:val="24"/>
-          <w:szCs w:val="24"/>
-        </w:rPr>
-        <w:t xml:space="preserve"> </w:t>
-      </w:r>
-      <w:r>
-        <w:rPr>
-          <w:rFonts w:ascii="Times New Roman" w:hAnsi="Times New Roman"/>
-          <w:bCs/>
-          <w:sz w:val="24"/>
-          <w:szCs w:val="24"/>
-        </w:rPr>
-        <w:t>и</w:t>
-      </w:r>
-      <w:r>
-        <w:rPr>
-          <w:rFonts w:ascii="Times New Roman" w:hAnsi="Times New Roman"/>
-          <w:bCs/>
-          <w:sz w:val="24"/>
-          <w:szCs w:val="24"/>
-        </w:rPr>
-        <w:t>сследование методов разработки информационных систем управления</w:t>
-      </w:r>
-      <w:r>
-        <w:rPr>
-          <w:rFonts w:ascii="Times New Roman" w:eastAsiaTheme="minorHAnsi" w:hAnsi="Times New Roman"/>
-          <w:bCs/>
-          <w:color w:val="000000"/>
-          <w:sz w:val="24"/>
-          <w:szCs w:val="24"/>
-        </w:rPr>
-        <w:t xml:space="preserve">. </w:t>
-      </w:r>
-      <w:r>
-        <w:rPr>
-          <w:rFonts w:ascii="Times New Roman" w:hAnsi="Times New Roman"/>
-          <w:bCs/>
-          <w:sz w:val="24"/>
-          <w:szCs w:val="24"/>
-        </w:rPr>
-        <w:t>В третьем разделе разработан</w:t>
-      </w:r>
-      <w:r>
-        <w:rPr>
-          <w:rFonts w:ascii="Times New Roman" w:hAnsi="Times New Roman"/>
-          <w:bCs/>
-          <w:sz w:val="24"/>
-          <w:szCs w:val="24"/>
-        </w:rPr>
-        <w:t>ы</w:t>
-      </w:r>
-      <w:r>
-        <w:rPr>
-          <w:rFonts w:ascii="Times New Roman" w:hAnsi="Times New Roman"/>
-          <w:bCs/>
-          <w:sz w:val="24"/>
-          <w:szCs w:val="24"/>
-        </w:rPr>
-        <w:t xml:space="preserve"> </w:t>
-      </w:r>
-      <w:r>
-        <w:rPr>
-          <w:rFonts w:ascii="Times New Roman" w:hAnsi="Times New Roman"/>
-          <w:bCs/>
-          <w:sz w:val="24"/>
-          <w:szCs w:val="24"/>
-        </w:rPr>
-        <w:t>функциональны</w:t>
-      </w:r>
-      <w:r>
-        <w:rPr>
-          <w:rFonts w:ascii="Times New Roman" w:hAnsi="Times New Roman"/>
-          <w:bCs/>
-          <w:sz w:val="24"/>
-          <w:szCs w:val="24"/>
-        </w:rPr>
-        <w:t>е</w:t>
-      </w:r>
-      <w:r>
-        <w:rPr>
-          <w:rFonts w:ascii="Times New Roman" w:hAnsi="Times New Roman"/>
-          <w:bCs/>
-          <w:sz w:val="24"/>
-          <w:szCs w:val="24"/>
-        </w:rPr>
-        <w:t xml:space="preserve"> модул</w:t>
-      </w:r>
-      <w:r>
-        <w:rPr>
-          <w:rFonts w:ascii="Times New Roman" w:hAnsi="Times New Roman"/>
-          <w:bCs/>
-          <w:sz w:val="24"/>
-          <w:szCs w:val="24"/>
-        </w:rPr>
-        <w:t>и</w:t>
-      </w:r>
-      <w:r>
-        <w:rPr>
-          <w:rFonts w:ascii="Times New Roman" w:hAnsi="Times New Roman"/>
-          <w:bCs/>
-          <w:sz w:val="24"/>
-          <w:szCs w:val="24"/>
-        </w:rPr>
-        <w:t xml:space="preserve"> информационной системы</w:t>
-      </w:r>
-      <w:r>
-        <w:rPr>
-          <w:rFonts w:ascii="Times New Roman" w:hAnsi="Times New Roman"/>
-          <w:bCs/>
-          <w:sz w:val="24"/>
-          <w:szCs w:val="24"/>
-        </w:rPr>
-        <w:t>,</w:t>
-      </w:r>
-      <w:r>
-        <w:rPr>
-          <w:rFonts w:ascii="Times New Roman" w:hAnsi="Times New Roman"/>
-          <w:bCs/>
-          <w:sz w:val="24"/>
-          <w:szCs w:val="24"/>
-        </w:rPr>
-        <w:t xml:space="preserve"> </w:t>
-      </w:r>
-      <w:r>
-        <w:rPr>
-          <w:rFonts w:ascii="Times New Roman" w:hAnsi="Times New Roman"/>
-          <w:bCs/>
-          <w:sz w:val="24"/>
-          <w:szCs w:val="24"/>
-        </w:rPr>
-        <w:t>р</w:t>
-      </w:r>
-      <w:r>
-        <w:rPr>
-          <w:rFonts w:ascii="Times New Roman" w:hAnsi="Times New Roman"/>
-          <w:bCs/>
-          <w:sz w:val="24"/>
-          <w:szCs w:val="24"/>
-        </w:rPr>
-        <w:t>азработ</w:t>
-      </w:r>
-      <w:r>
-        <w:rPr>
-          <w:rFonts w:ascii="Times New Roman" w:hAnsi="Times New Roman"/>
-          <w:bCs/>
-          <w:sz w:val="24"/>
-          <w:szCs w:val="24"/>
-        </w:rPr>
-        <w:t>ан</w:t>
-      </w:r>
-      <w:r>
-        <w:rPr>
-          <w:rFonts w:ascii="Times New Roman" w:hAnsi="Times New Roman"/>
-          <w:bCs/>
-          <w:sz w:val="24"/>
-          <w:szCs w:val="24"/>
-        </w:rPr>
-        <w:t xml:space="preserve"> интерфейс и </w:t>
-      </w:r>
-      <w:r>
-        <w:rPr>
-          <w:rFonts w:ascii="Times New Roman" w:hAnsi="Times New Roman"/>
-          <w:bCs/>
-          <w:sz w:val="24"/>
-          <w:szCs w:val="24"/>
-        </w:rPr>
-        <w:t>проведено тестирование плагина для почтовых отправлений</w:t>
-      </w:r>
-      <w:r>
-        <w:rPr>
-          <w:rFonts w:ascii="Times New Roman" w:hAnsi="Times New Roman"/>
-          <w:bCs/>
-          <w:sz w:val="24"/>
-          <w:szCs w:val="24"/>
-        </w:rPr>
-        <w:t xml:space="preserve">.  </w:t>
-      </w:r>
-    </w:p>
-    <w:p>
-      <w:pPr>
-        <w:spacing w:after="0"/>
-        <w:ind w:firstLine="567"/>
-        <w:jc w:val="both"/>
-        <w:rPr>
-          <w:rFonts w:ascii="Times New Roman" w:hAnsi="Times New Roman"/>
-          <w:bCs/>
-          <w:sz w:val="24"/>
-          <w:szCs w:val="24"/>
-        </w:rPr>
-      </w:pPr>
-      <w:r>
-        <w:rPr>
-          <w:rFonts w:ascii="Times New Roman" w:hAnsi="Times New Roman"/>
-          <w:bCs/>
-          <w:sz w:val="24"/>
-          <w:szCs w:val="24"/>
-        </w:rPr>
-        <w:t>Качество выполнения графической и текстовой части выпускной квалификационной работы соответствует требованиям, предъявляемым к ВКР, грамотность изложения на высоком уровне. Оформление выпускной квалификационной работы соответствует требованиям ФГОС, предъявляемым к ВКР.</w:t>
+        <w:t>К замечанию можно отнести недостаточн</w:t>
+      </w:r>
+      <w:r>
+        <w:rPr>
+          <w:rFonts w:ascii="Times New Roman" w:hAnsi="Times New Roman"/>
+          <w:bCs/>
+          <w:sz w:val="24"/>
+          <w:szCs w:val="24"/>
+        </w:rPr>
+        <w:t>ое</w:t>
+      </w:r>
+      <w:r>
+        <w:rPr>
+          <w:rFonts w:ascii="Times New Roman" w:hAnsi="Times New Roman"/>
+          <w:bCs/>
+          <w:sz w:val="24"/>
+          <w:szCs w:val="24"/>
+        </w:rPr>
+        <w:t xml:space="preserve"> описани</w:t>
+      </w:r>
+      <w:r>
+        <w:rPr>
+          <w:rFonts w:ascii="Times New Roman" w:hAnsi="Times New Roman"/>
+          <w:bCs/>
+          <w:sz w:val="24"/>
+          <w:szCs w:val="24"/>
+        </w:rPr>
+        <w:t xml:space="preserve">е </w:t>
+      </w:r>
+      <w:proofErr w:type="spellStart"/>
+      <w:r>
+        <w:rPr>
+          <w:rFonts w:ascii="Times New Roman" w:hAnsi="Times New Roman"/>
+          <w:bCs/>
+          <w:sz w:val="24"/>
+          <w:szCs w:val="24"/>
+        </w:rPr>
+        <w:t>админской</w:t>
+      </w:r>
+      <w:proofErr w:type="spellEnd"/>
+      <w:r>
+        <w:rPr>
+          <w:rFonts w:ascii="Times New Roman" w:hAnsi="Times New Roman"/>
+          <w:bCs/>
+          <w:sz w:val="24"/>
+          <w:szCs w:val="24"/>
+        </w:rPr>
+        <w:t xml:space="preserve"> части </w:t>
+      </w:r>
+      <w:r>
+        <w:rPr>
+          <w:rFonts w:ascii="Times New Roman" w:hAnsi="Times New Roman"/>
+          <w:bCs/>
+          <w:sz w:val="24"/>
+          <w:szCs w:val="24"/>
+        </w:rPr>
+        <w:t xml:space="preserve">информационной системы и отсутствие </w:t>
+      </w:r>
+      <w:r>
+        <w:rPr>
+          <w:rFonts w:ascii="Times New Roman" w:hAnsi="Times New Roman"/>
+          <w:bCs/>
+          <w:sz w:val="24"/>
+          <w:szCs w:val="24"/>
+        </w:rPr>
+        <w:t>описания алгоритма</w:t>
+      </w:r>
+      <w:r>
+        <w:rPr>
+          <w:rFonts w:ascii="Times New Roman" w:hAnsi="Times New Roman"/>
+          <w:color w:val="3A3A3A"/>
+          <w:sz w:val="24"/>
+          <w:szCs w:val="24"/>
+        </w:rPr>
+        <w:t>.</w:t>
       </w:r>
     </w:p>
     <w:p>
@@ -893,148 +784,6 @@
           <w:sz w:val="24"/>
           <w:szCs w:val="24"/>
         </w:rPr>
-        <w:t xml:space="preserve">Положительной стороной данной ВКР является проектирование и разработка информационной </w:t>
-      </w:r>
-      <w:r>
-        <w:rPr>
-          <w:rFonts w:ascii="Times New Roman" w:hAnsi="Times New Roman"/>
-          <w:bCs/>
-          <w:sz w:val="24"/>
-          <w:szCs w:val="24"/>
-        </w:rPr>
-        <w:t xml:space="preserve">системы </w:t>
-      </w:r>
-      <w:r>
-        <w:rPr>
-          <w:rFonts w:ascii="Times New Roman" w:hAnsi="Times New Roman"/>
-          <w:bCs/>
-          <w:sz w:val="24"/>
-          <w:szCs w:val="24"/>
-        </w:rPr>
-        <w:t xml:space="preserve">управления </w:t>
-      </w:r>
-      <w:r>
-        <w:rPr>
-          <w:rFonts w:ascii="Times New Roman" w:hAnsi="Times New Roman"/>
-          <w:bCs/>
-          <w:sz w:val="24"/>
-          <w:szCs w:val="24"/>
-        </w:rPr>
-        <w:t>процессами на портале курьерской службы</w:t>
-      </w:r>
-      <w:r>
-        <w:rPr>
-          <w:rFonts w:ascii="Times New Roman" w:hAnsi="Times New Roman"/>
-          <w:bCs/>
-          <w:sz w:val="24"/>
-          <w:szCs w:val="24"/>
-        </w:rPr>
-        <w:t>, а также подробное описание процесса проектирования.</w:t>
-      </w:r>
-    </w:p>
-    <w:p>
-      <w:pPr>
-        <w:spacing w:after="0"/>
-        <w:ind w:firstLine="567"/>
-        <w:jc w:val="both"/>
-      </w:pPr>
-      <w:r>
-        <w:rPr>
-          <w:rFonts w:ascii="Times New Roman" w:hAnsi="Times New Roman"/>
-          <w:bCs/>
-          <w:sz w:val="24"/>
-          <w:szCs w:val="24"/>
-        </w:rPr>
-        <w:t>К замечанию можно отнести недостаточн</w:t>
-      </w:r>
-      <w:r>
-        <w:rPr>
-          <w:rFonts w:ascii="Times New Roman" w:hAnsi="Times New Roman"/>
-          <w:bCs/>
-          <w:sz w:val="24"/>
-          <w:szCs w:val="24"/>
-        </w:rPr>
-        <w:t>ое</w:t>
-      </w:r>
-      <w:r>
-        <w:rPr>
-          <w:rFonts w:ascii="Times New Roman" w:hAnsi="Times New Roman"/>
-          <w:bCs/>
-          <w:sz w:val="24"/>
-          <w:szCs w:val="24"/>
-        </w:rPr>
-        <w:t xml:space="preserve"> описани</w:t>
-      </w:r>
-      <w:r>
-        <w:rPr>
-          <w:rFonts w:ascii="Times New Roman" w:hAnsi="Times New Roman"/>
-          <w:bCs/>
-          <w:sz w:val="24"/>
-          <w:szCs w:val="24"/>
-        </w:rPr>
-        <w:t xml:space="preserve">е </w:t>
-      </w:r>
-      <w:proofErr w:type="spellStart"/>
-      <w:r>
-        <w:rPr>
-          <w:rFonts w:ascii="Times New Roman" w:hAnsi="Times New Roman"/>
-          <w:bCs/>
-          <w:sz w:val="24"/>
-          <w:szCs w:val="24"/>
-        </w:rPr>
-        <w:t>админской</w:t>
-      </w:r>
-      <w:proofErr w:type="spellEnd"/>
-      <w:r>
-        <w:rPr>
-          <w:rFonts w:ascii="Times New Roman" w:hAnsi="Times New Roman"/>
-          <w:bCs/>
-          <w:sz w:val="24"/>
-          <w:szCs w:val="24"/>
-        </w:rPr>
-        <w:t xml:space="preserve"> части </w:t>
-      </w:r>
-      <w:r>
-        <w:rPr>
-          <w:rFonts w:ascii="Times New Roman" w:hAnsi="Times New Roman"/>
-          <w:bCs/>
-          <w:sz w:val="24"/>
-          <w:szCs w:val="24"/>
-        </w:rPr>
-        <w:t xml:space="preserve">информационной системы и отсутствие </w:t>
-      </w:r>
-      <w:r>
-        <w:rPr>
-          <w:rFonts w:ascii="Times New Roman" w:hAnsi="Times New Roman"/>
-          <w:bCs/>
-          <w:sz w:val="24"/>
-          <w:szCs w:val="24"/>
-        </w:rPr>
-        <w:t>описания алгоритма</w:t>
-      </w:r>
-      <w:r>
-        <w:rPr>
-          <w:rFonts w:ascii="Times New Roman" w:hAnsi="Times New Roman"/>
-          <w:color w:val="3A3A3A"/>
-          <w:sz w:val="24"/>
-          <w:szCs w:val="24"/>
-        </w:rPr>
-        <w:t>.</w:t>
-      </w:r>
-    </w:p>
-    <w:p>
-      <w:pPr>
-        <w:spacing w:after="0"/>
-        <w:ind w:firstLine="567"/>
-        <w:jc w:val="both"/>
-      </w:pPr>
-      <w:r>
-        <w:rPr>
-          <w:rFonts w:ascii="Times New Roman" w:hAnsi="Times New Roman"/>
-          <w:bCs/>
-          <w:sz w:val="24"/>
-          <w:szCs w:val="24"/>
-        </w:rPr>
         <w:t xml:space="preserve">При написании выпускной квалификационной работы </w:t>
       </w:r>
       <w:r>
@@ -1044,34 +793,16 @@
           <w:sz w:val="24"/>
           <w:szCs w:val="24"/>
         </w:rPr>
-        <w:t>обучающаяся</w:t>
-      </w:r>
-      <w:r>
-        <w:rPr>
-          <w:rFonts w:ascii="Times New Roman" w:hAnsi="Times New Roman"/>
-          <w:bCs/>
-          <w:sz w:val="24"/>
-          <w:szCs w:val="24"/>
-        </w:rPr>
-        <w:t xml:space="preserve"> проявил</w:t>
-      </w:r>
-      <w:r>
-        <w:rPr>
-          <w:rFonts w:ascii="Times New Roman" w:hAnsi="Times New Roman"/>
-          <w:bCs/>
-          <w:sz w:val="24"/>
-          <w:szCs w:val="24"/>
-        </w:rPr>
-        <w:t>а</w:t>
-      </w:r>
-      <w:r>
-        <w:rPr>
-          <w:rFonts w:ascii="Times New Roman" w:hAnsi="Times New Roman"/>
-          <w:bCs/>
-          <w:sz w:val="24"/>
-          <w:szCs w:val="24"/>
-        </w:rPr>
-        <w:t xml:space="preserve"> </w:t>
+        <w:t>обучающийся</w:t>
+      </w:r>
+      <w:r>
+        <w:rPr>
+          <w:rFonts w:ascii="Times New Roman" w:hAnsi="Times New Roman"/>
+          <w:bCs/>
+          <w:sz w:val="24"/>
+          <w:szCs w:val="24"/>
+        </w:rPr>
+        <w:t xml:space="preserve"> проявил </w:t>
       </w:r>
       <w:r>
         <w:rPr>
@@ -1125,7 +856,18 @@
           <w:sz w:val="24"/>
           <w:szCs w:val="24"/>
         </w:rPr>
-        <w:t xml:space="preserve"> квалификации «</w:t>
+        <w:t xml:space="preserve"> квалифи</w:t>
+      </w:r>
+      <w:bookmarkStart w:id="0" w:name="_GoBack"/>
+      <w:bookmarkEnd w:id="0"/>
+      <w:r>
+        <w:rPr>
+          <w:rFonts w:ascii="Times New Roman" w:hAnsi="Times New Roman"/>
+          <w:bCs/>
+          <w:sz w:val="24"/>
+          <w:szCs w:val="24"/>
+        </w:rPr>
+        <w:t>кации «</w:t>
       </w:r>
       <w:r>
         <w:rPr>

</xml_diff>